<commit_message>
Moved files to static.
</commit_message>
<xml_diff>
--- a/temporary_files/modified_CL_template.docx
+++ b/temporary_files/modified_CL_template.docx
@@ -143,7 +143,7 @@
               <w:pStyle w:val="Title"/>
             </w:pPr>
             <w:r>
-              <w:t>dsdsdsd</w:t>
+              <w:t>gfgfg</w:t>
             </w:r>
           </w:p>
           <w:p>
@@ -180,18 +180,10 @@
                 <w:lang w:val="fr-FR"/>
               </w:rPr>
             </w:pPr>
-            <w:r>
-              <w:t>12345</w:t>
-            </w:r>
-            <w:r>
-              <w:t>6</w:t>
-            </w:r>
-            <w:r>
-              <w:t>7</w:t>
-            </w:r>
-            <w:r>
-              <w:t>890</w:t>
-            </w:r>
+            <w:r/>
+            <w:r/>
+            <w:r/>
+            <w:r/>
           </w:p>
           <w:p>
             <w:pPr>
@@ -200,9 +192,7 @@
                 <w:lang w:val="fr-FR"/>
               </w:rPr>
             </w:pPr>
-            <w:r>
-              <w:t>johndoe@example.com</w:t>
-            </w:r>
+            <w:r/>
           </w:p>
           <w:p>
             <w:pPr>
@@ -368,21 +358,21 @@
               <w:t>Dear Hiring Manager,</w:t>
               <w:br/>
               <w:br/>
-              <w:t>I am writing to express my interest in the Backend Engineer position at Firebolt's Metadata Team. With over 3 years of experience as a backend engineer, including 1.5 years of production experience using Go, I believe that I possess the necessary skills and expertise to excel in this role.</w:t>
+              <w:t>I am excited to apply for the Math teacher position at your school. With a strong background in mathematics and a passion for teaching, I believe I would be a great fit for this role.</w:t>
               <w:br/>
               <w:br/>
-              <w:t>Throughout my career, I have designed, built, and maintained cutting-edge solutions, working closely with teams to provide a seamless data experience. I have a strong foundation in Linux fundamentals, networking, and experience in building and operating cloud-native applications on AWS. Additionally, I have hands-on experience with Kubernetes and have worked on highly concurrent, fault-tolerant distributed systems.</w:t>
+              <w:t>Throughout my academic and professional career, I have demonstrated a deep understanding of mathematical concepts and a proven ability to communicate these ideas effectively to students. I have also developed innovative teaching strategies to engage and motivate students, helping them to excel in their studies.</w:t>
               <w:br/>
               <w:br/>
-              <w:t>I am confident in my ability to contribute to Firebolt's mission to revolutionize data analytics and help businesses unlock the full potential of their data. I am eager to take part in defining Firebolt's product design and architecture, as well as solving challenges around scalability, concurrency, and performance.</w:t>
+              <w:t>I am confident that my dedication to education, strong problem-solving skills, and excellent communication abilities make me a strong candidate for this position. I am eager to bring my enthusiasm for mathematics and teaching to your school and help students achieve their full potential.</w:t>
               <w:br/>
               <w:br/>
-              <w:t>I am excited about the opportunity to join the innovative team at Firebolt and contribute to the continued success of the Metadata Team. Thank you for considering my application. I look forward to the possibility of discussing how my skills and experiences align with the requirements of the role.</w:t>
+              <w:t>Thank you for considering my application. I look forward to the opportunity to discuss how my background, skills, and passion for teaching can contribute to the success of your school.</w:t>
               <w:br/>
               <w:br/>
               <w:t>Sincerely,</w:t>
               <w:br/>
-              <w:t>[dsdsdsd]</w:t>
+              <w:t>[Applicant's gfgfg]</w:t>
             </w:r>
           </w:p>
           <w:p/>

</xml_diff>